<commit_message>
Added paragraph regarding implementation
</commit_message>
<xml_diff>
--- a/Group_1/ARC_Privacy.docx
+++ b/Group_1/ARC_Privacy.docx
@@ -116,23 +116,7 @@
           <w:rFonts w:ascii="Arial" w:hAnsi="Arial" w:cs="Arial"/>
           <w:color w:val="222222"/>
         </w:rPr>
-        <w:t xml:space="preserve"> Re-Computation (ER) is an initiative by [</w:t>
-      </w:r>
-      <w:proofErr w:type="spellStart"/>
-      <w:r>
-        <w:rPr>
-          <w:rFonts w:ascii="Arial" w:hAnsi="Arial" w:cs="Arial"/>
-          <w:color w:val="222222"/>
-        </w:rPr>
-        <w:t>CreditsHere</w:t>
-      </w:r>
-      <w:proofErr w:type="spellEnd"/>
-      <w:r>
-        <w:rPr>
-          <w:rFonts w:ascii="Arial" w:hAnsi="Arial" w:cs="Arial"/>
-          <w:color w:val="222222"/>
-        </w:rPr>
-        <w:t xml:space="preserve">] academic community to enable early stage researchers </w:t>
+        <w:t xml:space="preserve"> Re-Computation (ER) is an initiative by [CreditsHere] academic community to enable early stage researchers </w:t>
       </w:r>
       <w:r>
         <w:rPr>
@@ -312,196 +296,64 @@
           <w:color w:val="222222"/>
         </w:rPr>
       </w:pPr>
-      <w:r>
-        <w:rPr>
-          <w:rFonts w:ascii="Arial" w:hAnsi="Arial" w:cs="Arial"/>
-          <w:color w:val="222222"/>
-        </w:rPr>
-        <w:t>The details to re-produce the experiment</w:t>
-      </w:r>
-      <w:r>
-        <w:rPr>
-          <w:rFonts w:ascii="Arial" w:hAnsi="Arial" w:cs="Arial"/>
-          <w:color w:val="222222"/>
-        </w:rPr>
-        <w:t xml:space="preserve"> should protect </w:t>
-      </w:r>
-      <w:r>
-        <w:rPr>
-          <w:rFonts w:ascii="Arial" w:hAnsi="Arial" w:cs="Arial"/>
-          <w:color w:val="222222"/>
-        </w:rPr>
-        <w:t xml:space="preserve">sensitive information </w:t>
-      </w:r>
-      <w:r>
-        <w:rPr>
-          <w:rFonts w:ascii="Arial" w:hAnsi="Arial" w:cs="Arial"/>
-          <w:color w:val="222222"/>
-        </w:rPr>
-        <w:t>and</w:t>
-      </w:r>
-      <w:r>
-        <w:rPr>
-          <w:rFonts w:ascii="Arial" w:hAnsi="Arial" w:cs="Arial"/>
-          <w:color w:val="222222"/>
-        </w:rPr>
-        <w:t xml:space="preserve"> identities in all forms. This also includes business or organizational secrets and intellectual proprietary licences. </w:t>
-      </w:r>
-      <w:r>
-        <w:rPr>
-          <w:rFonts w:ascii="Arial" w:hAnsi="Arial" w:cs="Arial"/>
-          <w:color w:val="222222"/>
-        </w:rPr>
-        <w:t xml:space="preserve">David </w:t>
-      </w:r>
-      <w:proofErr w:type="spellStart"/>
-      <w:r>
-        <w:rPr>
-          <w:rFonts w:ascii="Arial" w:hAnsi="Arial" w:cs="Arial"/>
-          <w:color w:val="222222"/>
-        </w:rPr>
-        <w:t>Leoni</w:t>
-      </w:r>
-      <w:proofErr w:type="spellEnd"/>
-      <w:r>
-        <w:rPr>
-          <w:rFonts w:ascii="Arial" w:hAnsi="Arial" w:cs="Arial"/>
-          <w:color w:val="222222"/>
-        </w:rPr>
-        <w:t xml:space="preserve"> has presented an interesting example with minimal details of personal information leading to person’s identification. Study has proved that 87% of American citizens can be unique</w:t>
-      </w:r>
-      <w:r>
-        <w:rPr>
-          <w:rFonts w:ascii="Arial" w:hAnsi="Arial" w:cs="Arial"/>
-          <w:color w:val="222222"/>
-        </w:rPr>
-        <w:t>ly</w:t>
-      </w:r>
-      <w:r>
-        <w:rPr>
-          <w:rFonts w:ascii="Arial" w:hAnsi="Arial" w:cs="Arial"/>
-          <w:color w:val="222222"/>
-        </w:rPr>
-        <w:t xml:space="preserve"> iden</w:t>
-      </w:r>
-      <w:r>
-        <w:rPr>
-          <w:rFonts w:ascii="Arial" w:hAnsi="Arial" w:cs="Arial"/>
-          <w:color w:val="222222"/>
-        </w:rPr>
-        <w:t>tified just by</w:t>
-      </w:r>
-      <w:r>
-        <w:rPr>
-          <w:rFonts w:ascii="Arial" w:hAnsi="Arial" w:cs="Arial"/>
-          <w:color w:val="222222"/>
-        </w:rPr>
-        <w:t xml:space="preserve"> knowing their gender, </w:t>
-      </w:r>
-      <w:r>
-        <w:rPr>
-          <w:rFonts w:ascii="Arial" w:hAnsi="Arial" w:cs="Arial"/>
-          <w:color w:val="222222"/>
-        </w:rPr>
-        <w:t>zip code</w:t>
-      </w:r>
-      <w:r>
-        <w:rPr>
-          <w:rFonts w:ascii="Arial" w:hAnsi="Arial" w:cs="Arial"/>
-          <w:color w:val="222222"/>
-        </w:rPr>
-        <w:t xml:space="preserve"> and birth place</w:t>
-      </w:r>
-      <w:r>
-        <w:rPr>
-          <w:rFonts w:ascii="Arial" w:hAnsi="Arial" w:cs="Arial"/>
-          <w:color w:val="222222"/>
-        </w:rPr>
-        <w:t xml:space="preserve"> [1]</w:t>
-      </w:r>
-      <w:r>
-        <w:rPr>
-          <w:rFonts w:ascii="Arial" w:hAnsi="Arial" w:cs="Arial"/>
-          <w:color w:val="222222"/>
-        </w:rPr>
-        <w:t>.</w:t>
-      </w:r>
-      <w:r>
-        <w:rPr>
-          <w:rFonts w:ascii="Arial" w:hAnsi="Arial" w:cs="Arial"/>
-          <w:color w:val="222222"/>
-        </w:rPr>
-        <w:t xml:space="preserve"> Sufficient study has been done and still evolving to anonymities the data before publishing in public domains. </w:t>
-      </w:r>
-      <w:r>
-        <w:rPr>
-          <w:rFonts w:ascii="Arial" w:hAnsi="Arial" w:cs="Arial"/>
-          <w:color w:val="222222"/>
-        </w:rPr>
-        <w:t xml:space="preserve">We intend to </w:t>
-      </w:r>
-      <w:r>
-        <w:rPr>
-          <w:rFonts w:ascii="Arial" w:hAnsi="Arial" w:cs="Arial"/>
-          <w:color w:val="222222"/>
-        </w:rPr>
-        <w:t>provide</w:t>
-      </w:r>
-      <w:r>
-        <w:rPr>
-          <w:rFonts w:ascii="Arial" w:hAnsi="Arial" w:cs="Arial"/>
-          <w:color w:val="222222"/>
+    </w:p>
+    <w:p>
+      <w:pPr>
+        <w:jc w:val="both"/>
+        <w:rPr>
+          <w:rFonts w:ascii="Arial" w:hAnsi="Arial" w:cs="Arial"/>
+          <w:color w:val="222222"/>
+        </w:rPr>
+      </w:pPr>
+      <w:r>
+        <w:rPr>
+          <w:rFonts w:ascii="Arial" w:eastAsia="Times New Roman" w:hAnsi="Arial" w:cs="Arial"/>
+          <w:color w:val="222222"/>
+          <w:sz w:val="24"/>
+          <w:szCs w:val="24"/>
+          <w:lang w:eastAsia="en-GB"/>
+        </w:rPr>
+        <w:t>The provided solution should be compete with all its dependencies including documentation, libraries, data files, database schema, licencing information and source code. The whole process to rerun the experiment should be explained in detail and step by step. Various techniques,</w:t>
+      </w:r>
+      <w:r>
+        <w:rPr>
+          <w:rFonts w:ascii="Arial" w:eastAsia="Times New Roman" w:hAnsi="Arial" w:cs="Arial"/>
+          <w:color w:val="222222"/>
+          <w:sz w:val="24"/>
+          <w:szCs w:val="24"/>
+          <w:lang w:eastAsia="en-GB"/>
         </w:rPr>
         <w:t xml:space="preserve"> </w:t>
       </w:r>
       <w:r>
         <w:rPr>
-          <w:rFonts w:ascii="Arial" w:hAnsi="Arial" w:cs="Arial"/>
-          <w:color w:val="222222"/>
-        </w:rPr>
-        <w:t>awareness (</w:t>
-      </w:r>
-      <w:r>
-        <w:rPr>
-          <w:rFonts w:ascii="Arial" w:hAnsi="Arial" w:cs="Arial"/>
-          <w:color w:val="222222"/>
-        </w:rPr>
-        <w:t>ethics</w:t>
-      </w:r>
-      <w:r>
-        <w:rPr>
-          <w:rFonts w:ascii="Arial" w:hAnsi="Arial" w:cs="Arial"/>
-          <w:color w:val="222222"/>
-        </w:rPr>
-        <w:t>, privacy and potential risks)</w:t>
-      </w:r>
-      <w:r>
-        <w:rPr>
-          <w:rFonts w:ascii="Arial" w:hAnsi="Arial" w:cs="Arial"/>
-          <w:color w:val="222222"/>
-        </w:rPr>
-        <w:t xml:space="preserve"> among the researchers</w:t>
-      </w:r>
-      <w:r>
-        <w:rPr>
-          <w:rFonts w:ascii="Arial" w:hAnsi="Arial" w:cs="Arial"/>
-          <w:color w:val="222222"/>
-        </w:rPr>
-        <w:t xml:space="preserve"> who wish to publish their work under the umbrella of Academic Re</w:t>
-      </w:r>
-      <w:r>
-        <w:rPr>
-          <w:rFonts w:ascii="Arial" w:hAnsi="Arial" w:cs="Arial"/>
-          <w:color w:val="222222"/>
-        </w:rPr>
-        <w:t>-</w:t>
-      </w:r>
-      <w:r>
-        <w:rPr>
-          <w:rFonts w:ascii="Arial" w:hAnsi="Arial" w:cs="Arial"/>
-          <w:color w:val="222222"/>
-        </w:rPr>
-        <w:t>computation initiative.</w:t>
+          <w:rFonts w:ascii="Arial" w:eastAsia="Times New Roman" w:hAnsi="Arial" w:cs="Arial"/>
+          <w:color w:val="222222"/>
+          <w:sz w:val="24"/>
+          <w:szCs w:val="24"/>
+          <w:lang w:eastAsia="en-GB"/>
+        </w:rPr>
+        <w:t>during discussion at summer school, to share the source code and data were discussed. One solution is to utilize virtualization technique to prepare a virtual machine with operating system, development tools and actual experiment. The benefit of this approach is ease to re-compute the experiment with minimum setup overhead. Setup process can be time consuming and costly, finding the right version of required software itself can be challenging job. Disadvantage of virtual machine involves licensing issues of software.</w:t>
+      </w:r>
+      <w:r>
+        <w:rPr>
+          <w:rFonts w:ascii="Arial" w:eastAsia="Times New Roman" w:hAnsi="Arial" w:cs="Arial"/>
+          <w:color w:val="222222"/>
+          <w:sz w:val="24"/>
+          <w:szCs w:val="24"/>
+          <w:lang w:eastAsia="en-GB"/>
+        </w:rPr>
+        <w:t xml:space="preserve"> </w:t>
+      </w:r>
+      <w:r>
+        <w:rPr>
+          <w:rFonts w:ascii="Arial" w:eastAsia="Times New Roman" w:hAnsi="Arial" w:cs="Arial"/>
+          <w:color w:val="222222"/>
+          <w:sz w:val="24"/>
+          <w:szCs w:val="24"/>
+          <w:lang w:eastAsia="en-GB"/>
+        </w:rPr>
+        <w:t>Another approach is to provide all the resources in terms of documentation, installation procedures and details to setup the experiment environment.</w:t>
       </w:r>
     </w:p>
     <w:p>
@@ -515,6 +367,188 @@
           <w:color w:val="222222"/>
         </w:rPr>
       </w:pPr>
+      <w:r>
+        <w:rPr>
+          <w:rFonts w:ascii="Arial" w:hAnsi="Arial" w:cs="Arial"/>
+          <w:color w:val="222222"/>
+        </w:rPr>
+        <w:t>The details to re-produce the experiment</w:t>
+      </w:r>
+      <w:r>
+        <w:rPr>
+          <w:rFonts w:ascii="Arial" w:hAnsi="Arial" w:cs="Arial"/>
+          <w:color w:val="222222"/>
+        </w:rPr>
+        <w:t xml:space="preserve"> should protect </w:t>
+      </w:r>
+      <w:r>
+        <w:rPr>
+          <w:rFonts w:ascii="Arial" w:hAnsi="Arial" w:cs="Arial"/>
+          <w:color w:val="222222"/>
+        </w:rPr>
+        <w:t xml:space="preserve">sensitive information </w:t>
+      </w:r>
+      <w:r>
+        <w:rPr>
+          <w:rFonts w:ascii="Arial" w:hAnsi="Arial" w:cs="Arial"/>
+          <w:color w:val="222222"/>
+        </w:rPr>
+        <w:t>and</w:t>
+      </w:r>
+      <w:r>
+        <w:rPr>
+          <w:rFonts w:ascii="Arial" w:hAnsi="Arial" w:cs="Arial"/>
+          <w:color w:val="222222"/>
+        </w:rPr>
+        <w:t xml:space="preserve"> identities in all forms. This also includes business or organizational secrets and intellectual proprietary licences. </w:t>
+      </w:r>
+      <w:r>
+        <w:rPr>
+          <w:rFonts w:ascii="Arial" w:hAnsi="Arial" w:cs="Arial"/>
+          <w:color w:val="222222"/>
+        </w:rPr>
+        <w:t>David Leoni</w:t>
+      </w:r>
+      <w:r>
+        <w:rPr>
+          <w:rFonts w:ascii="Arial" w:hAnsi="Arial" w:cs="Arial"/>
+          <w:color w:val="222222"/>
+        </w:rPr>
+        <w:t xml:space="preserve"> has presented an interesting example with minimal details of personal information leading to person’s identification. Study has proved that 87% of American citizens can be unique</w:t>
+      </w:r>
+      <w:r>
+        <w:rPr>
+          <w:rFonts w:ascii="Arial" w:hAnsi="Arial" w:cs="Arial"/>
+          <w:color w:val="222222"/>
+        </w:rPr>
+        <w:t>ly</w:t>
+      </w:r>
+      <w:r>
+        <w:rPr>
+          <w:rFonts w:ascii="Arial" w:hAnsi="Arial" w:cs="Arial"/>
+          <w:color w:val="222222"/>
+        </w:rPr>
+        <w:t xml:space="preserve"> iden</w:t>
+      </w:r>
+      <w:r>
+        <w:rPr>
+          <w:rFonts w:ascii="Arial" w:hAnsi="Arial" w:cs="Arial"/>
+          <w:color w:val="222222"/>
+        </w:rPr>
+        <w:t>tified just by</w:t>
+      </w:r>
+      <w:r>
+        <w:rPr>
+          <w:rFonts w:ascii="Arial" w:hAnsi="Arial" w:cs="Arial"/>
+          <w:color w:val="222222"/>
+        </w:rPr>
+        <w:t xml:space="preserve"> knowing their gender, </w:t>
+      </w:r>
+      <w:r>
+        <w:rPr>
+          <w:rFonts w:ascii="Arial" w:hAnsi="Arial" w:cs="Arial"/>
+          <w:color w:val="222222"/>
+        </w:rPr>
+        <w:t>zip code</w:t>
+      </w:r>
+      <w:r>
+        <w:rPr>
+          <w:rFonts w:ascii="Arial" w:hAnsi="Arial" w:cs="Arial"/>
+          <w:color w:val="222222"/>
+        </w:rPr>
+        <w:t xml:space="preserve"> and birth place</w:t>
+      </w:r>
+      <w:r>
+        <w:rPr>
+          <w:rFonts w:ascii="Arial" w:hAnsi="Arial" w:cs="Arial"/>
+          <w:color w:val="222222"/>
+        </w:rPr>
+        <w:t xml:space="preserve"> [1]</w:t>
+      </w:r>
+      <w:r>
+        <w:rPr>
+          <w:rFonts w:ascii="Arial" w:hAnsi="Arial" w:cs="Arial"/>
+          <w:color w:val="222222"/>
+        </w:rPr>
+        <w:t>.</w:t>
+      </w:r>
+      <w:r>
+        <w:rPr>
+          <w:rFonts w:ascii="Arial" w:hAnsi="Arial" w:cs="Arial"/>
+          <w:color w:val="222222"/>
+        </w:rPr>
+        <w:t xml:space="preserve"> Sufficient study has been done and still evolving to anonymities the data before publishing in public domains. </w:t>
+      </w:r>
+      <w:r>
+        <w:rPr>
+          <w:rFonts w:ascii="Arial" w:hAnsi="Arial" w:cs="Arial"/>
+          <w:color w:val="222222"/>
+        </w:rPr>
+        <w:t xml:space="preserve">We intend to </w:t>
+      </w:r>
+      <w:r>
+        <w:rPr>
+          <w:rFonts w:ascii="Arial" w:hAnsi="Arial" w:cs="Arial"/>
+          <w:color w:val="222222"/>
+        </w:rPr>
+        <w:t>provide</w:t>
+      </w:r>
+      <w:r>
+        <w:rPr>
+          <w:rFonts w:ascii="Arial" w:hAnsi="Arial" w:cs="Arial"/>
+          <w:color w:val="222222"/>
+        </w:rPr>
+        <w:t xml:space="preserve"> </w:t>
+      </w:r>
+      <w:r>
+        <w:rPr>
+          <w:rFonts w:ascii="Arial" w:hAnsi="Arial" w:cs="Arial"/>
+          <w:color w:val="222222"/>
+        </w:rPr>
+        <w:t>awareness (</w:t>
+      </w:r>
+      <w:r>
+        <w:rPr>
+          <w:rFonts w:ascii="Arial" w:hAnsi="Arial" w:cs="Arial"/>
+          <w:color w:val="222222"/>
+        </w:rPr>
+        <w:t>ethics</w:t>
+      </w:r>
+      <w:r>
+        <w:rPr>
+          <w:rFonts w:ascii="Arial" w:hAnsi="Arial" w:cs="Arial"/>
+          <w:color w:val="222222"/>
+        </w:rPr>
+        <w:t>, privacy and potential risks)</w:t>
+      </w:r>
+      <w:r>
+        <w:rPr>
+          <w:rFonts w:ascii="Arial" w:hAnsi="Arial" w:cs="Arial"/>
+          <w:color w:val="222222"/>
+        </w:rPr>
+        <w:t xml:space="preserve"> among the researchers</w:t>
+      </w:r>
+      <w:r>
+        <w:rPr>
+          <w:rFonts w:ascii="Arial" w:hAnsi="Arial" w:cs="Arial"/>
+          <w:color w:val="222222"/>
+        </w:rPr>
+        <w:t xml:space="preserve"> who wish to publish their work under the umbrella of Academic Re</w:t>
+      </w:r>
+      <w:r>
+        <w:rPr>
+          <w:rFonts w:ascii="Arial" w:hAnsi="Arial" w:cs="Arial"/>
+          <w:color w:val="222222"/>
+        </w:rPr>
+        <w:t>-</w:t>
+      </w:r>
+      <w:r>
+        <w:rPr>
+          <w:rFonts w:ascii="Arial" w:hAnsi="Arial" w:cs="Arial"/>
+          <w:color w:val="222222"/>
+        </w:rPr>
+        <w:t>computation initiative.</w:t>
+      </w:r>
     </w:p>
     <w:p>
       <w:pPr>
@@ -527,15 +561,38 @@
           <w:lang w:eastAsia="en-GB"/>
         </w:rPr>
       </w:pPr>
-      <w:r>
-        <w:rPr>
-          <w:rFonts w:ascii="Arial" w:eastAsia="Times New Roman" w:hAnsi="Arial" w:cs="Arial"/>
-          <w:color w:val="222222"/>
-          <w:sz w:val="24"/>
-          <w:szCs w:val="24"/>
-          <w:lang w:eastAsia="en-GB"/>
-        </w:rPr>
-        <w:t xml:space="preserve">Normally, researcher themselves do not participate in unethical and vulnerable practices. However, their provided data and implementation can cause harm in hands of adversaries if strict measurements are not in place. </w:t>
+    </w:p>
+    <w:p>
+      <w:pPr>
+        <w:jc w:val="both"/>
+        <w:rPr>
+          <w:rFonts w:ascii="Arial" w:eastAsia="Times New Roman" w:hAnsi="Arial" w:cs="Arial"/>
+          <w:color w:val="222222"/>
+          <w:sz w:val="24"/>
+          <w:szCs w:val="24"/>
+          <w:lang w:eastAsia="en-GB"/>
+        </w:rPr>
+      </w:pPr>
+      <w:r>
+        <w:rPr>
+          <w:rFonts w:ascii="Arial" w:eastAsia="Times New Roman" w:hAnsi="Arial" w:cs="Arial"/>
+          <w:color w:val="222222"/>
+          <w:sz w:val="24"/>
+          <w:szCs w:val="24"/>
+          <w:lang w:eastAsia="en-GB"/>
+        </w:rPr>
+        <w:t xml:space="preserve">Normally, researcher themselves do not participate in unethical and vulnerable practices. However, their provided data and implementation can cause harm in </w:t>
+      </w:r>
+      <w:r>
+        <w:rPr>
+          <w:rFonts w:ascii="Arial" w:eastAsia="Times New Roman" w:hAnsi="Arial" w:cs="Arial"/>
+          <w:color w:val="222222"/>
+          <w:sz w:val="24"/>
+          <w:szCs w:val="24"/>
+          <w:lang w:eastAsia="en-GB"/>
+        </w:rPr>
+        <w:lastRenderedPageBreak/>
+        <w:t xml:space="preserve">hands of adversaries if strict measurements are not in place. </w:t>
       </w:r>
       <w:r>
         <w:rPr>
@@ -609,19 +666,7 @@
           <w:szCs w:val="24"/>
           <w:lang w:eastAsia="en-GB"/>
         </w:rPr>
-        <w:t>. Although there is a slight decline in overall security incidents but numbers are</w:t>
-      </w:r>
-      <w:bookmarkStart w:id="0" w:name="_GoBack"/>
-      <w:bookmarkEnd w:id="0"/>
-      <w:r>
-        <w:rPr>
-          <w:rFonts w:ascii="Arial" w:eastAsia="Times New Roman" w:hAnsi="Arial" w:cs="Arial"/>
-          <w:color w:val="222222"/>
-          <w:sz w:val="24"/>
-          <w:szCs w:val="24"/>
-          <w:lang w:eastAsia="en-GB"/>
-        </w:rPr>
-        <w:t xml:space="preserve"> still alarming. We advocate a common code of conduct including implementation and data sharing.</w:t>
+        <w:t>. Although there is a slight decline in overall security incidents but numbers are still alarming. We advocate a common code of conduct including implementation and data sharing.</w:t>
       </w:r>
     </w:p>
     <w:p>
@@ -788,15 +833,7 @@
           <w:rFonts w:ascii="Arial" w:hAnsi="Arial" w:cs="Arial"/>
           <w:color w:val="222222"/>
         </w:rPr>
-        <w:t xml:space="preserve"> Proven data mask techniques should be </w:t>
-      </w:r>
-      <w:r>
-        <w:rPr>
-          <w:rFonts w:ascii="Arial" w:hAnsi="Arial" w:cs="Arial"/>
-          <w:color w:val="222222"/>
-        </w:rPr>
-        <w:lastRenderedPageBreak/>
-        <w:t xml:space="preserve">used to ensure that no adversary would be able to track the users. Data mask is a technique which allows </w:t>
+        <w:t xml:space="preserve"> Proven data mask techniques should be used to ensure that no adversary would be able to track the users. Data mask is a technique which allows </w:t>
       </w:r>
       <w:r>
         <w:rPr>
@@ -1210,35 +1247,19 @@
           <w:rStyle w:val="Emphasis"/>
           <w:i w:val="0"/>
         </w:rPr>
-        <w:t xml:space="preserve">David </w:t>
-      </w:r>
-      <w:proofErr w:type="spellStart"/>
+        <w:t>David Leoni. 2012. Non-interactive differential privacy: a survey. In </w:t>
+      </w:r>
+      <w:r>
+        <w:rPr>
+          <w:rStyle w:val="Emphasis"/>
+        </w:rPr>
+        <w:t>Proceedings of the First International Workshop on Open Data</w:t>
+      </w:r>
       <w:r>
         <w:rPr>
           <w:rStyle w:val="Emphasis"/>
           <w:i w:val="0"/>
         </w:rPr>
-        <w:t>Leoni</w:t>
-      </w:r>
-      <w:proofErr w:type="spellEnd"/>
-      <w:r>
-        <w:rPr>
-          <w:rStyle w:val="Emphasis"/>
-          <w:i w:val="0"/>
-        </w:rPr>
-        <w:t>. 2012. Non-interactive differential privacy: a survey. In </w:t>
-      </w:r>
-      <w:r>
-        <w:rPr>
-          <w:rStyle w:val="Emphasis"/>
-        </w:rPr>
-        <w:t>Proceedings of the First International Workshop on Open Data</w:t>
-      </w:r>
-      <w:r>
-        <w:rPr>
-          <w:rStyle w:val="Emphasis"/>
-          <w:i w:val="0"/>
-        </w:rPr>
         <w:t> (WOD '12). ACM, New York, NY, USA, 40-52. DOI=10.1145/2422604.2422611 http://doi.acm.org/10.1145/2422604.2422611</w:t>
       </w:r>
     </w:p>
@@ -1273,42 +1294,8 @@
           <w:lang w:eastAsia="en-GB"/>
         </w:rPr>
       </w:pPr>
-    </w:p>
-    <w:p>
-      <w:pPr>
-        <w:jc w:val="both"/>
-        <w:rPr>
-          <w:rFonts w:ascii="Arial" w:eastAsia="Times New Roman" w:hAnsi="Arial" w:cs="Arial"/>
-          <w:color w:val="222222"/>
-          <w:sz w:val="24"/>
-          <w:szCs w:val="24"/>
-          <w:lang w:eastAsia="en-GB"/>
-        </w:rPr>
-      </w:pPr>
-    </w:p>
-    <w:p>
-      <w:pPr>
-        <w:jc w:val="both"/>
-        <w:rPr>
-          <w:rFonts w:ascii="Arial" w:eastAsia="Times New Roman" w:hAnsi="Arial" w:cs="Arial"/>
-          <w:color w:val="222222"/>
-          <w:sz w:val="24"/>
-          <w:szCs w:val="24"/>
-          <w:lang w:eastAsia="en-GB"/>
-        </w:rPr>
-      </w:pPr>
-    </w:p>
-    <w:p>
-      <w:pPr>
-        <w:jc w:val="both"/>
-        <w:rPr>
-          <w:rFonts w:ascii="Arial" w:eastAsia="Times New Roman" w:hAnsi="Arial" w:cs="Arial"/>
-          <w:color w:val="222222"/>
-          <w:sz w:val="24"/>
-          <w:szCs w:val="24"/>
-          <w:lang w:eastAsia="en-GB"/>
-        </w:rPr>
-      </w:pPr>
+      <w:bookmarkStart w:id="0" w:name="_GoBack"/>
+      <w:bookmarkEnd w:id="0"/>
     </w:p>
     <w:sectPr>
       <w:pgSz w:w="11906" w:h="16838"/>
@@ -1769,6 +1756,155 @@
       </w:rPr>
     </w:lvl>
   </w:abstractNum>
+  <w:abstractNum w:abstractNumId="3">
+    <w:nsid w:val="559F7CDE"/>
+    <w:multiLevelType w:val="multilevel"/>
+    <w:tmpl w:val="3AD6A63E"/>
+    <w:lvl w:ilvl="0">
+      <w:start w:val="1"/>
+      <w:numFmt w:val="bullet"/>
+      <w:lvlText w:val=""/>
+      <w:lvlJc w:val="left"/>
+      <w:pPr>
+        <w:tabs>
+          <w:tab w:val="num" w:pos="720"/>
+        </w:tabs>
+        <w:ind w:left="720" w:hanging="360"/>
+      </w:pPr>
+      <w:rPr>
+        <w:rFonts w:ascii="Symbol" w:hAnsi="Symbol" w:hint="default"/>
+        <w:sz w:val="20"/>
+      </w:rPr>
+    </w:lvl>
+    <w:lvl w:ilvl="1" w:tentative="1">
+      <w:start w:val="1"/>
+      <w:numFmt w:val="bullet"/>
+      <w:lvlText w:val="o"/>
+      <w:lvlJc w:val="left"/>
+      <w:pPr>
+        <w:tabs>
+          <w:tab w:val="num" w:pos="1440"/>
+        </w:tabs>
+        <w:ind w:left="1440" w:hanging="360"/>
+      </w:pPr>
+      <w:rPr>
+        <w:rFonts w:ascii="Courier New" w:hAnsi="Courier New" w:hint="default"/>
+        <w:sz w:val="20"/>
+      </w:rPr>
+    </w:lvl>
+    <w:lvl w:ilvl="2" w:tentative="1">
+      <w:start w:val="1"/>
+      <w:numFmt w:val="bullet"/>
+      <w:lvlText w:val=""/>
+      <w:lvlJc w:val="left"/>
+      <w:pPr>
+        <w:tabs>
+          <w:tab w:val="num" w:pos="2160"/>
+        </w:tabs>
+        <w:ind w:left="2160" w:hanging="360"/>
+      </w:pPr>
+      <w:rPr>
+        <w:rFonts w:ascii="Wingdings" w:hAnsi="Wingdings" w:hint="default"/>
+        <w:sz w:val="20"/>
+      </w:rPr>
+    </w:lvl>
+    <w:lvl w:ilvl="3" w:tentative="1">
+      <w:start w:val="1"/>
+      <w:numFmt w:val="bullet"/>
+      <w:lvlText w:val=""/>
+      <w:lvlJc w:val="left"/>
+      <w:pPr>
+        <w:tabs>
+          <w:tab w:val="num" w:pos="2880"/>
+        </w:tabs>
+        <w:ind w:left="2880" w:hanging="360"/>
+      </w:pPr>
+      <w:rPr>
+        <w:rFonts w:ascii="Wingdings" w:hAnsi="Wingdings" w:hint="default"/>
+        <w:sz w:val="20"/>
+      </w:rPr>
+    </w:lvl>
+    <w:lvl w:ilvl="4" w:tentative="1">
+      <w:start w:val="1"/>
+      <w:numFmt w:val="bullet"/>
+      <w:lvlText w:val=""/>
+      <w:lvlJc w:val="left"/>
+      <w:pPr>
+        <w:tabs>
+          <w:tab w:val="num" w:pos="3600"/>
+        </w:tabs>
+        <w:ind w:left="3600" w:hanging="360"/>
+      </w:pPr>
+      <w:rPr>
+        <w:rFonts w:ascii="Wingdings" w:hAnsi="Wingdings" w:hint="default"/>
+        <w:sz w:val="20"/>
+      </w:rPr>
+    </w:lvl>
+    <w:lvl w:ilvl="5" w:tentative="1">
+      <w:start w:val="1"/>
+      <w:numFmt w:val="bullet"/>
+      <w:lvlText w:val=""/>
+      <w:lvlJc w:val="left"/>
+      <w:pPr>
+        <w:tabs>
+          <w:tab w:val="num" w:pos="4320"/>
+        </w:tabs>
+        <w:ind w:left="4320" w:hanging="360"/>
+      </w:pPr>
+      <w:rPr>
+        <w:rFonts w:ascii="Wingdings" w:hAnsi="Wingdings" w:hint="default"/>
+        <w:sz w:val="20"/>
+      </w:rPr>
+    </w:lvl>
+    <w:lvl w:ilvl="6" w:tentative="1">
+      <w:start w:val="1"/>
+      <w:numFmt w:val="bullet"/>
+      <w:lvlText w:val=""/>
+      <w:lvlJc w:val="left"/>
+      <w:pPr>
+        <w:tabs>
+          <w:tab w:val="num" w:pos="5040"/>
+        </w:tabs>
+        <w:ind w:left="5040" w:hanging="360"/>
+      </w:pPr>
+      <w:rPr>
+        <w:rFonts w:ascii="Wingdings" w:hAnsi="Wingdings" w:hint="default"/>
+        <w:sz w:val="20"/>
+      </w:rPr>
+    </w:lvl>
+    <w:lvl w:ilvl="7" w:tentative="1">
+      <w:start w:val="1"/>
+      <w:numFmt w:val="bullet"/>
+      <w:lvlText w:val=""/>
+      <w:lvlJc w:val="left"/>
+      <w:pPr>
+        <w:tabs>
+          <w:tab w:val="num" w:pos="5760"/>
+        </w:tabs>
+        <w:ind w:left="5760" w:hanging="360"/>
+      </w:pPr>
+      <w:rPr>
+        <w:rFonts w:ascii="Wingdings" w:hAnsi="Wingdings" w:hint="default"/>
+        <w:sz w:val="20"/>
+      </w:rPr>
+    </w:lvl>
+    <w:lvl w:ilvl="8" w:tentative="1">
+      <w:start w:val="1"/>
+      <w:numFmt w:val="bullet"/>
+      <w:lvlText w:val=""/>
+      <w:lvlJc w:val="left"/>
+      <w:pPr>
+        <w:tabs>
+          <w:tab w:val="num" w:pos="6480"/>
+        </w:tabs>
+        <w:ind w:left="6480" w:hanging="360"/>
+      </w:pPr>
+      <w:rPr>
+        <w:rFonts w:ascii="Wingdings" w:hAnsi="Wingdings" w:hint="default"/>
+        <w:sz w:val="20"/>
+      </w:rPr>
+    </w:lvl>
+  </w:abstractNum>
   <w:num w:numId="1">
     <w:abstractNumId w:val="2"/>
   </w:num>
@@ -1777,6 +1913,9 @@
   </w:num>
   <w:num w:numId="3">
     <w:abstractNumId w:val="0"/>
+  </w:num>
+  <w:num w:numId="4">
+    <w:abstractNumId w:val="3"/>
   </w:num>
 </w:numbering>
 </file>
@@ -2026,6 +2165,45 @@
       <w:szCs w:val="24"/>
     </w:rPr>
   </w:style>
+  <w:style w:type="paragraph" w:styleId="NoSpacing">
+    <w:name w:val="No Spacing"/>
+    <w:uiPriority w:val="1"/>
+    <w:qFormat/>
+    <w:rsid w:val="00C9241A"/>
+    <w:pPr>
+      <w:spacing w:after="0" w:line="240" w:lineRule="auto"/>
+    </w:pPr>
+  </w:style>
+  <w:style w:type="paragraph" w:styleId="BalloonText">
+    <w:name w:val="Balloon Text"/>
+    <w:basedOn w:val="Normal"/>
+    <w:link w:val="BalloonTextChar"/>
+    <w:uiPriority w:val="99"/>
+    <w:semiHidden/>
+    <w:unhideWhenUsed/>
+    <w:rsid w:val="00C9241A"/>
+    <w:pPr>
+      <w:spacing w:after="0" w:line="240" w:lineRule="auto"/>
+    </w:pPr>
+    <w:rPr>
+      <w:rFonts w:ascii="Tahoma" w:hAnsi="Tahoma" w:cs="Tahoma"/>
+      <w:sz w:val="16"/>
+      <w:szCs w:val="16"/>
+    </w:rPr>
+  </w:style>
+  <w:style w:type="character" w:customStyle="1" w:styleId="BalloonTextChar">
+    <w:name w:val="Balloon Text Char"/>
+    <w:basedOn w:val="DefaultParagraphFont"/>
+    <w:link w:val="BalloonText"/>
+    <w:uiPriority w:val="99"/>
+    <w:semiHidden/>
+    <w:rsid w:val="00C9241A"/>
+    <w:rPr>
+      <w:rFonts w:ascii="Tahoma" w:hAnsi="Tahoma" w:cs="Tahoma"/>
+      <w:sz w:val="16"/>
+      <w:szCs w:val="16"/>
+    </w:rPr>
+  </w:style>
 </w:styles>
 </file>
 
@@ -2272,6 +2450,45 @@
       <w:color w:val="000000"/>
       <w:sz w:val="24"/>
       <w:szCs w:val="24"/>
+    </w:rPr>
+  </w:style>
+  <w:style w:type="paragraph" w:styleId="NoSpacing">
+    <w:name w:val="No Spacing"/>
+    <w:uiPriority w:val="1"/>
+    <w:qFormat/>
+    <w:rsid w:val="00C9241A"/>
+    <w:pPr>
+      <w:spacing w:after="0" w:line="240" w:lineRule="auto"/>
+    </w:pPr>
+  </w:style>
+  <w:style w:type="paragraph" w:styleId="BalloonText">
+    <w:name w:val="Balloon Text"/>
+    <w:basedOn w:val="Normal"/>
+    <w:link w:val="BalloonTextChar"/>
+    <w:uiPriority w:val="99"/>
+    <w:semiHidden/>
+    <w:unhideWhenUsed/>
+    <w:rsid w:val="00C9241A"/>
+    <w:pPr>
+      <w:spacing w:after="0" w:line="240" w:lineRule="auto"/>
+    </w:pPr>
+    <w:rPr>
+      <w:rFonts w:ascii="Tahoma" w:hAnsi="Tahoma" w:cs="Tahoma"/>
+      <w:sz w:val="16"/>
+      <w:szCs w:val="16"/>
+    </w:rPr>
+  </w:style>
+  <w:style w:type="character" w:customStyle="1" w:styleId="BalloonTextChar">
+    <w:name w:val="Balloon Text Char"/>
+    <w:basedOn w:val="DefaultParagraphFont"/>
+    <w:link w:val="BalloonText"/>
+    <w:uiPriority w:val="99"/>
+    <w:semiHidden/>
+    <w:rsid w:val="00C9241A"/>
+    <w:rPr>
+      <w:rFonts w:ascii="Tahoma" w:hAnsi="Tahoma" w:cs="Tahoma"/>
+      <w:sz w:val="16"/>
+      <w:szCs w:val="16"/>
     </w:rPr>
   </w:style>
 </w:styles>
@@ -2567,7 +2784,7 @@
 </file>
 
 <file path=customXml/itemProps1.xml><?xml version="1.0" encoding="utf-8"?>
-<ds:datastoreItem xmlns:ds="http://schemas.openxmlformats.org/officeDocument/2006/customXml" ds:itemID="{945F3B1F-B667-4D22-8389-61E31B344687}">
+<ds:datastoreItem xmlns:ds="http://schemas.openxmlformats.org/officeDocument/2006/customXml" ds:itemID="{9A6BBD4B-F0BD-4132-A488-709257031204}">
   <ds:schemaRefs>
     <ds:schemaRef ds:uri="http://schemas.openxmlformats.org/officeDocument/2006/bibliography"/>
   </ds:schemaRefs>

</xml_diff>